<commit_message>
Actualizo la documentacion para añadir la parte correspondiente al nuevo servicio api-bff
</commit_message>
<xml_diff>
--- a/documentacion/Documentacion_Funcional_BabyTrackMaster.docx
+++ b/documentacion/Documentacion_Funcional_BabyTrackMaster.docx
@@ -96,6 +96,15 @@
       </w:pPr>
       <w:r>
         <w:t>3. Módulos principales</w:t>
+      </w:r>
+    </w:p>
+    <w:p>
+      <w:r>
+        <w:t>▪ Módulo api-bff (Backend For Frontend - Dashboard): servicio intermedio que orquesta y unifica la información de múltiples microservicios</w:t>
+        <w:br/>
+        <w:t>(api-cuidados, api-citas, api-rutinas, profile-service) para ofrecer un único endpoint que devuelve todos los datos necesarios para el Dashboard General de Bienvenida.</w:t>
+        <w:br/>
+        <w:t>Proporciona rutinas del día, próximas citas, últimos cuidados y estadísticas rápidas en una sola respuesta optimizada para el frontend.</w:t>
       </w:r>
     </w:p>
     <w:p>

</xml_diff>